<commit_message>
cak cak cak t đi ăn cơm cái
</commit_message>
<xml_diff>
--- a/Focused Usecase/Quang Võ/FU_QuảnLýNhậpHàng.docx
+++ b/Focused Usecase/Quang Võ/FU_QuảnLýNhậpHàng.docx
@@ -20,7 +20,8 @@
         <w:gridCol w:w="2995"/>
         <w:gridCol w:w="2822"/>
         <w:gridCol w:w="172"/>
-        <w:gridCol w:w="3276"/>
+        <w:gridCol w:w="141"/>
+        <w:gridCol w:w="3135"/>
       </w:tblGrid>
       <w:tr>
         <w:trPr>
@@ -29,7 +30,7 @@
         <w:tc>
           <w:tcPr>
             <w:tcW w:w="9265" w:type="dxa"/>
-            <w:gridSpan w:val="4"/>
+            <w:gridSpan w:val="5"/>
             <w:tcBorders>
               <w:top w:val="single" w:sz="4" w:space="0" w:color="000000"/>
               <w:left w:val="single" w:sz="4" w:space="0" w:color="000000"/>
@@ -137,7 +138,7 @@
         <w:tc>
           <w:tcPr>
             <w:tcW w:w="6270" w:type="dxa"/>
-            <w:gridSpan w:val="3"/>
+            <w:gridSpan w:val="4"/>
             <w:tcBorders>
               <w:top w:val="single" w:sz="4" w:space="0" w:color="000000"/>
               <w:left w:val="single" w:sz="4" w:space="0" w:color="000000"/>
@@ -198,7 +199,7 @@
         <w:tc>
           <w:tcPr>
             <w:tcW w:w="6270" w:type="dxa"/>
-            <w:gridSpan w:val="3"/>
+            <w:gridSpan w:val="4"/>
             <w:tcBorders>
               <w:top w:val="single" w:sz="4" w:space="0" w:color="000000"/>
               <w:left w:val="single" w:sz="4" w:space="0" w:color="000000"/>
@@ -256,7 +257,7 @@
         <w:tc>
           <w:tcPr>
             <w:tcW w:w="6270" w:type="dxa"/>
-            <w:gridSpan w:val="3"/>
+            <w:gridSpan w:val="4"/>
             <w:tcBorders>
               <w:top w:val="single" w:sz="4" w:space="0" w:color="000000"/>
               <w:left w:val="single" w:sz="4" w:space="0" w:color="000000"/>
@@ -311,7 +312,7 @@
         <w:tc>
           <w:tcPr>
             <w:tcW w:w="6270" w:type="dxa"/>
-            <w:gridSpan w:val="3"/>
+            <w:gridSpan w:val="4"/>
             <w:tcBorders>
               <w:top w:val="single" w:sz="4" w:space="0" w:color="000000"/>
               <w:left w:val="single" w:sz="4" w:space="0" w:color="000000"/>
@@ -397,6 +398,7 @@
         <w:tc>
           <w:tcPr>
             <w:tcW w:w="3276" w:type="dxa"/>
+            <w:gridSpan w:val="2"/>
             <w:tcBorders>
               <w:top w:val="single" w:sz="4" w:space="0" w:color="000000"/>
               <w:left w:val="single" w:sz="4" w:space="0" w:color="000000"/>
@@ -493,6 +495,7 @@
         <w:tc>
           <w:tcPr>
             <w:tcW w:w="3276" w:type="dxa"/>
+            <w:gridSpan w:val="2"/>
             <w:tcBorders>
               <w:top w:val="single" w:sz="4" w:space="0" w:color="000000"/>
               <w:left w:val="single" w:sz="4" w:space="0" w:color="000000"/>
@@ -551,6 +554,7 @@
         <w:tc>
           <w:tcPr>
             <w:tcW w:w="3276" w:type="dxa"/>
+            <w:gridSpan w:val="2"/>
             <w:tcBorders>
               <w:top w:val="single" w:sz="4" w:space="0" w:color="000000"/>
               <w:left w:val="single" w:sz="4" w:space="0" w:color="000000"/>
@@ -625,13 +629,14 @@
                 <w:b/>
                 <w:bCs/>
               </w:rPr>
-              <w:t>A1, A2</w:t>
+              <w:t>A1</w:t>
             </w:r>
           </w:p>
         </w:tc>
         <w:tc>
           <w:tcPr>
             <w:tcW w:w="3276" w:type="dxa"/>
+            <w:gridSpan w:val="2"/>
             <w:tcBorders>
               <w:top w:val="single" w:sz="4" w:space="0" w:color="000000"/>
               <w:left w:val="single" w:sz="4" w:space="0" w:color="000000"/>
@@ -692,6 +697,7 @@
         <w:tc>
           <w:tcPr>
             <w:tcW w:w="3276" w:type="dxa"/>
+            <w:gridSpan w:val="2"/>
             <w:tcBorders>
               <w:top w:val="single" w:sz="4" w:space="0" w:color="000000"/>
               <w:left w:val="single" w:sz="4" w:space="0" w:color="000000"/>
@@ -775,13 +781,21 @@
                 <w:b/>
                 <w:bCs/>
               </w:rPr>
-              <w:t>A3</w:t>
+              <w:t>A</w:t>
+            </w:r>
+            <w:r>
+              <w:rPr>
+                <w:b/>
+                <w:bCs/>
+              </w:rPr>
+              <w:t>2</w:t>
             </w:r>
           </w:p>
         </w:tc>
         <w:tc>
           <w:tcPr>
             <w:tcW w:w="3276" w:type="dxa"/>
+            <w:gridSpan w:val="2"/>
             <w:tcBorders>
               <w:top w:val="single" w:sz="4" w:space="0" w:color="000000"/>
               <w:left w:val="single" w:sz="4" w:space="0" w:color="000000"/>
@@ -841,6 +855,7 @@
         <w:tc>
           <w:tcPr>
             <w:tcW w:w="3276" w:type="dxa"/>
+            <w:gridSpan w:val="2"/>
             <w:tcBorders>
               <w:top w:val="single" w:sz="4" w:space="0" w:color="000000"/>
               <w:left w:val="single" w:sz="4" w:space="0" w:color="000000"/>
@@ -937,13 +952,14 @@
                 <w:b/>
                 <w:bCs/>
               </w:rPr>
-              <w:t>4</w:t>
+              <w:t>3</w:t>
             </w:r>
           </w:p>
         </w:tc>
         <w:tc>
           <w:tcPr>
             <w:tcW w:w="3276" w:type="dxa"/>
+            <w:gridSpan w:val="2"/>
             <w:tcBorders>
               <w:top w:val="single" w:sz="4" w:space="0" w:color="000000"/>
               <w:left w:val="single" w:sz="4" w:space="0" w:color="000000"/>
@@ -1002,6 +1018,7 @@
         <w:tc>
           <w:tcPr>
             <w:tcW w:w="3276" w:type="dxa"/>
+            <w:gridSpan w:val="2"/>
             <w:tcBorders>
               <w:top w:val="single" w:sz="4" w:space="0" w:color="000000"/>
               <w:left w:val="single" w:sz="4" w:space="0" w:color="000000"/>
@@ -1055,7 +1072,7 @@
         <w:tc>
           <w:tcPr>
             <w:tcW w:w="6270" w:type="dxa"/>
-            <w:gridSpan w:val="3"/>
+            <w:gridSpan w:val="4"/>
             <w:tcBorders>
               <w:top w:val="single" w:sz="4" w:space="0" w:color="000000"/>
               <w:left w:val="single" w:sz="4" w:space="0" w:color="000000"/>
@@ -1095,7 +1112,6 @@
               <w:right w:val="single" w:sz="4" w:space="0" w:color="000000"/>
             </w:tcBorders>
             <w:vAlign w:val="center"/>
-            <w:hideMark/>
           </w:tcPr>
           <w:p>
             <w:pPr>
@@ -1115,7 +1131,6 @@
               <w:bottom w:val="single" w:sz="4" w:space="0" w:color="000000"/>
               <w:right w:val="single" w:sz="4" w:space="0" w:color="000000"/>
             </w:tcBorders>
-            <w:hideMark/>
           </w:tcPr>
           <w:p>
             <w:pPr>
@@ -1138,14 +1153,13 @@
         <w:tc>
           <w:tcPr>
             <w:tcW w:w="3448" w:type="dxa"/>
-            <w:gridSpan w:val="2"/>
-            <w:tcBorders>
-              <w:top w:val="single" w:sz="4" w:space="0" w:color="000000"/>
-              <w:left w:val="single" w:sz="4" w:space="0" w:color="000000"/>
-              <w:bottom w:val="single" w:sz="4" w:space="0" w:color="000000"/>
-              <w:right w:val="single" w:sz="4" w:space="0" w:color="000000"/>
-            </w:tcBorders>
-            <w:hideMark/>
+            <w:gridSpan w:val="3"/>
+            <w:tcBorders>
+              <w:top w:val="single" w:sz="4" w:space="0" w:color="000000"/>
+              <w:left w:val="single" w:sz="4" w:space="0" w:color="000000"/>
+              <w:bottom w:val="single" w:sz="4" w:space="0" w:color="000000"/>
+              <w:right w:val="single" w:sz="4" w:space="0" w:color="000000"/>
+            </w:tcBorders>
           </w:tcPr>
           <w:p>
             <w:pPr>
@@ -1179,7 +1193,6 @@
               <w:right w:val="single" w:sz="4" w:space="0" w:color="000000"/>
             </w:tcBorders>
             <w:vAlign w:val="center"/>
-            <w:hideMark/>
           </w:tcPr>
           <w:p>
             <w:pPr>
@@ -1199,7 +1212,6 @@
               <w:bottom w:val="single" w:sz="4" w:space="0" w:color="000000"/>
               <w:right w:val="single" w:sz="4" w:space="0" w:color="000000"/>
             </w:tcBorders>
-            <w:hideMark/>
           </w:tcPr>
           <w:p>
             <w:pPr>
@@ -1209,28 +1221,31 @@
               <w:t xml:space="preserve">1. </w:t>
             </w:r>
             <w:r>
-              <w:t>Actors chọn tìm kiếm sản phẩm bằng mã sản phẩm.</w:t>
+              <w:t xml:space="preserve">Actors chọn nhà cung cấp. </w:t>
+            </w:r>
+            <w:r>
+              <w:rPr>
+                <w:b/>
+                <w:bCs/>
+              </w:rPr>
+              <w:t>E2</w:t>
             </w:r>
           </w:p>
         </w:tc>
         <w:tc>
           <w:tcPr>
             <w:tcW w:w="3448" w:type="dxa"/>
-            <w:gridSpan w:val="2"/>
-            <w:tcBorders>
-              <w:top w:val="single" w:sz="4" w:space="0" w:color="000000"/>
-              <w:left w:val="single" w:sz="4" w:space="0" w:color="000000"/>
-              <w:bottom w:val="single" w:sz="4" w:space="0" w:color="000000"/>
-              <w:right w:val="single" w:sz="4" w:space="0" w:color="000000"/>
-            </w:tcBorders>
-          </w:tcPr>
-          <w:p>
-            <w:pPr>
-              <w:spacing w:line="240" w:lineRule="auto"/>
-              <w:rPr>
-                <w:b/>
-                <w:bCs/>
-              </w:rPr>
+            <w:gridSpan w:val="3"/>
+            <w:tcBorders>
+              <w:top w:val="single" w:sz="4" w:space="0" w:color="000000"/>
+              <w:left w:val="single" w:sz="4" w:space="0" w:color="000000"/>
+              <w:bottom w:val="single" w:sz="4" w:space="0" w:color="000000"/>
+              <w:right w:val="single" w:sz="4" w:space="0" w:color="000000"/>
+            </w:tcBorders>
+          </w:tcPr>
+          <w:p>
+            <w:pPr>
+              <w:spacing w:line="240" w:lineRule="auto"/>
             </w:pPr>
           </w:p>
         </w:tc>
@@ -1277,23 +1292,29 @@
         <w:tc>
           <w:tcPr>
             <w:tcW w:w="3448" w:type="dxa"/>
-            <w:gridSpan w:val="2"/>
-            <w:tcBorders>
-              <w:top w:val="single" w:sz="4" w:space="0" w:color="000000"/>
-              <w:left w:val="single" w:sz="4" w:space="0" w:color="000000"/>
-              <w:bottom w:val="single" w:sz="4" w:space="0" w:color="000000"/>
-              <w:right w:val="single" w:sz="4" w:space="0" w:color="000000"/>
-            </w:tcBorders>
-          </w:tcPr>
-          <w:p>
-            <w:pPr>
-              <w:spacing w:line="240" w:lineRule="auto"/>
-            </w:pPr>
-            <w:r>
-              <w:t>2. H</w:t>
-            </w:r>
-            <w:r>
-              <w:t>iển thị hộp thoại nhập mã sản phẩm.</w:t>
+            <w:gridSpan w:val="3"/>
+            <w:tcBorders>
+              <w:top w:val="single" w:sz="4" w:space="0" w:color="000000"/>
+              <w:left w:val="single" w:sz="4" w:space="0" w:color="000000"/>
+              <w:bottom w:val="single" w:sz="4" w:space="0" w:color="000000"/>
+              <w:right w:val="single" w:sz="4" w:space="0" w:color="000000"/>
+            </w:tcBorders>
+          </w:tcPr>
+          <w:p>
+            <w:pPr>
+              <w:spacing w:line="240" w:lineRule="auto"/>
+            </w:pPr>
+            <w:r>
+              <w:t xml:space="preserve">2. </w:t>
+            </w:r>
+            <w:r>
+              <w:t>Hệ thống lưu thông tin nhà cung</w:t>
+            </w:r>
+            <w:r>
+              <w:t xml:space="preserve"> </w:t>
+            </w:r>
+            <w:r>
+              <w:t>cấp vào phiếu nhập.</w:t>
             </w:r>
           </w:p>
         </w:tc>
@@ -1323,41 +1344,33 @@
         </w:tc>
         <w:tc>
           <w:tcPr>
-            <w:tcW w:w="2822" w:type="dxa"/>
-            <w:tcBorders>
-              <w:top w:val="single" w:sz="4" w:space="0" w:color="000000"/>
-              <w:left w:val="single" w:sz="4" w:space="0" w:color="000000"/>
-              <w:bottom w:val="single" w:sz="4" w:space="0" w:color="000000"/>
-              <w:right w:val="single" w:sz="4" w:space="0" w:color="000000"/>
-            </w:tcBorders>
-          </w:tcPr>
-          <w:p>
-            <w:pPr>
-              <w:spacing w:line="240" w:lineRule="auto"/>
-            </w:pPr>
-            <w:r>
-              <w:t xml:space="preserve">3. </w:t>
-            </w:r>
-            <w:r>
-              <w:t>Actors nhập mã sản phẩm.</w:t>
-            </w:r>
-          </w:p>
-        </w:tc>
-        <w:tc>
-          <w:tcPr>
-            <w:tcW w:w="3448" w:type="dxa"/>
-            <w:gridSpan w:val="2"/>
-            <w:tcBorders>
-              <w:top w:val="single" w:sz="4" w:space="0" w:color="000000"/>
-              <w:left w:val="single" w:sz="4" w:space="0" w:color="000000"/>
-              <w:bottom w:val="single" w:sz="4" w:space="0" w:color="000000"/>
-              <w:right w:val="single" w:sz="4" w:space="0" w:color="000000"/>
-            </w:tcBorders>
-          </w:tcPr>
-          <w:p>
-            <w:pPr>
-              <w:spacing w:line="240" w:lineRule="auto"/>
-            </w:pPr>
+            <w:tcW w:w="6270" w:type="dxa"/>
+            <w:gridSpan w:val="4"/>
+            <w:tcBorders>
+              <w:top w:val="single" w:sz="4" w:space="0" w:color="000000"/>
+              <w:left w:val="single" w:sz="4" w:space="0" w:color="000000"/>
+              <w:bottom w:val="single" w:sz="4" w:space="0" w:color="000000"/>
+              <w:right w:val="single" w:sz="4" w:space="0" w:color="000000"/>
+            </w:tcBorders>
+          </w:tcPr>
+          <w:p>
+            <w:pPr>
+              <w:spacing w:line="240" w:lineRule="auto"/>
+            </w:pPr>
+            <w:r>
+              <w:rPr>
+                <w:b/>
+                <w:bCs/>
+              </w:rPr>
+              <w:t>A</w:t>
+            </w:r>
+            <w:r>
+              <w:rPr>
+                <w:b/>
+                <w:bCs/>
+              </w:rPr>
+              <w:t>2</w:t>
+            </w:r>
           </w:p>
         </w:tc>
       </w:tr>
@@ -1374,7 +1387,6 @@
               <w:right w:val="single" w:sz="4" w:space="0" w:color="000000"/>
             </w:tcBorders>
             <w:vAlign w:val="center"/>
-            <w:hideMark/>
           </w:tcPr>
           <w:p>
             <w:pPr>
@@ -1398,37 +1410,47 @@
           <w:p>
             <w:pPr>
               <w:spacing w:line="240" w:lineRule="auto"/>
-            </w:pPr>
+              <w:jc w:val="center"/>
+              <w:rPr>
+                <w:b/>
+                <w:bCs/>
+              </w:rPr>
+            </w:pPr>
+            <w:r>
+              <w:rPr>
+                <w:b/>
+                <w:bCs/>
+              </w:rPr>
+              <w:t>Actor Action</w:t>
+            </w:r>
           </w:p>
         </w:tc>
         <w:tc>
           <w:tcPr>
             <w:tcW w:w="3448" w:type="dxa"/>
-            <w:gridSpan w:val="2"/>
-            <w:tcBorders>
-              <w:top w:val="single" w:sz="4" w:space="0" w:color="000000"/>
-              <w:left w:val="single" w:sz="4" w:space="0" w:color="000000"/>
-              <w:bottom w:val="single" w:sz="4" w:space="0" w:color="000000"/>
-              <w:right w:val="single" w:sz="4" w:space="0" w:color="000000"/>
-            </w:tcBorders>
-            <w:hideMark/>
-          </w:tcPr>
-          <w:p>
-            <w:pPr>
-              <w:spacing w:line="240" w:lineRule="auto"/>
-            </w:pPr>
-            <w:r>
-              <w:t xml:space="preserve">4. </w:t>
-            </w:r>
-            <w:r>
-              <w:t xml:space="preserve">Hệ thống sẽ lọc sản phẩm có mã sản phẩm đó và hiển thị. </w:t>
-            </w:r>
-            <w:r>
+            <w:gridSpan w:val="3"/>
+            <w:tcBorders>
+              <w:top w:val="single" w:sz="4" w:space="0" w:color="000000"/>
+              <w:left w:val="single" w:sz="4" w:space="0" w:color="000000"/>
+              <w:bottom w:val="single" w:sz="4" w:space="0" w:color="000000"/>
+              <w:right w:val="single" w:sz="4" w:space="0" w:color="000000"/>
+            </w:tcBorders>
+          </w:tcPr>
+          <w:p>
+            <w:pPr>
+              <w:spacing w:line="240" w:lineRule="auto"/>
+              <w:jc w:val="center"/>
               <w:rPr>
                 <w:b/>
                 <w:bCs/>
               </w:rPr>
-              <w:t>E1</w:t>
+            </w:pPr>
+            <w:r>
+              <w:rPr>
+                <w:b/>
+                <w:bCs/>
+              </w:rPr>
+              <w:t>System Response</w:t>
             </w:r>
           </w:p>
         </w:tc>
@@ -1458,7 +1480,49 @@
         </w:tc>
         <w:tc>
           <w:tcPr>
-            <w:tcW w:w="6270" w:type="dxa"/>
+            <w:tcW w:w="2822" w:type="dxa"/>
+            <w:tcBorders>
+              <w:top w:val="single" w:sz="4" w:space="0" w:color="000000"/>
+              <w:left w:val="single" w:sz="4" w:space="0" w:color="000000"/>
+              <w:bottom w:val="single" w:sz="4" w:space="0" w:color="000000"/>
+              <w:right w:val="single" w:sz="4" w:space="0" w:color="000000"/>
+            </w:tcBorders>
+          </w:tcPr>
+          <w:p>
+            <w:pPr>
+              <w:spacing w:line="240" w:lineRule="auto"/>
+            </w:pPr>
+            <w:r>
+              <w:t xml:space="preserve">1. </w:t>
+            </w:r>
+            <w:r>
+              <w:t>Actors vẫn có thể “</w:t>
+            </w:r>
+            <w:r>
+              <w:rPr>
+                <w:b/>
+                <w:bCs/>
+              </w:rPr>
+              <w:t>Tăng SL nhập</w:t>
+            </w:r>
+            <w:r>
+              <w:t>” hoặc “</w:t>
+            </w:r>
+            <w:r>
+              <w:rPr>
+                <w:b/>
+                <w:bCs/>
+              </w:rPr>
+              <w:t>Giảm SL nhập</w:t>
+            </w:r>
+            <w:r>
+              <w:t>” sau khi đã thêm sản phẩm vào hàng chờ xác nhận.</w:t>
+            </w:r>
+          </w:p>
+        </w:tc>
+        <w:tc>
+          <w:tcPr>
+            <w:tcW w:w="3448" w:type="dxa"/>
             <w:gridSpan w:val="3"/>
             <w:tcBorders>
               <w:top w:val="single" w:sz="4" w:space="0" w:color="000000"/>
@@ -1471,13 +1535,6 @@
             <w:pPr>
               <w:spacing w:line="240" w:lineRule="auto"/>
             </w:pPr>
-            <w:r>
-              <w:rPr>
-                <w:b/>
-                <w:bCs/>
-              </w:rPr>
-              <w:t>A2</w:t>
-            </w:r>
           </w:p>
         </w:tc>
       </w:tr>
@@ -1517,47 +1574,29 @@
           <w:p>
             <w:pPr>
               <w:spacing w:line="240" w:lineRule="auto"/>
-              <w:jc w:val="center"/>
-              <w:rPr>
-                <w:b/>
-                <w:bCs/>
-              </w:rPr>
-            </w:pPr>
-            <w:r>
-              <w:rPr>
-                <w:b/>
-                <w:bCs/>
-              </w:rPr>
-              <w:t>Actor Action</w:t>
-            </w:r>
+            </w:pPr>
           </w:p>
         </w:tc>
         <w:tc>
           <w:tcPr>
             <w:tcW w:w="3448" w:type="dxa"/>
-            <w:gridSpan w:val="2"/>
-            <w:tcBorders>
-              <w:top w:val="single" w:sz="4" w:space="0" w:color="000000"/>
-              <w:left w:val="single" w:sz="4" w:space="0" w:color="000000"/>
-              <w:bottom w:val="single" w:sz="4" w:space="0" w:color="000000"/>
-              <w:right w:val="single" w:sz="4" w:space="0" w:color="000000"/>
-            </w:tcBorders>
-          </w:tcPr>
-          <w:p>
-            <w:pPr>
-              <w:spacing w:line="240" w:lineRule="auto"/>
-              <w:jc w:val="center"/>
-              <w:rPr>
-                <w:b/>
-                <w:bCs/>
-              </w:rPr>
-            </w:pPr>
-            <w:r>
-              <w:rPr>
-                <w:b/>
-                <w:bCs/>
-              </w:rPr>
-              <w:t>System Response</w:t>
+            <w:gridSpan w:val="3"/>
+            <w:tcBorders>
+              <w:top w:val="single" w:sz="4" w:space="0" w:color="000000"/>
+              <w:left w:val="single" w:sz="4" w:space="0" w:color="000000"/>
+              <w:bottom w:val="single" w:sz="4" w:space="0" w:color="000000"/>
+              <w:right w:val="single" w:sz="4" w:space="0" w:color="000000"/>
+            </w:tcBorders>
+          </w:tcPr>
+          <w:p>
+            <w:pPr>
+              <w:spacing w:line="240" w:lineRule="auto"/>
+            </w:pPr>
+            <w:r>
+              <w:t xml:space="preserve">2. </w:t>
+            </w:r>
+            <w:r>
+              <w:t>Hệ thống thay đổi số lượng sản phẩm.</w:t>
             </w:r>
           </w:p>
         </w:tc>
@@ -1587,48 +1626,33 @@
         </w:tc>
         <w:tc>
           <w:tcPr>
-            <w:tcW w:w="2822" w:type="dxa"/>
-            <w:tcBorders>
-              <w:top w:val="single" w:sz="4" w:space="0" w:color="000000"/>
-              <w:left w:val="single" w:sz="4" w:space="0" w:color="000000"/>
-              <w:bottom w:val="single" w:sz="4" w:space="0" w:color="000000"/>
-              <w:right w:val="single" w:sz="4" w:space="0" w:color="000000"/>
-            </w:tcBorders>
-          </w:tcPr>
-          <w:p>
-            <w:pPr>
-              <w:spacing w:line="240" w:lineRule="auto"/>
-            </w:pPr>
-            <w:r>
-              <w:t xml:space="preserve">1. </w:t>
-            </w:r>
-            <w:r>
-              <w:t xml:space="preserve">Actors chọn nhà cung cấp. </w:t>
-            </w:r>
+            <w:tcW w:w="6270" w:type="dxa"/>
+            <w:gridSpan w:val="4"/>
+            <w:tcBorders>
+              <w:top w:val="single" w:sz="4" w:space="0" w:color="000000"/>
+              <w:left w:val="single" w:sz="4" w:space="0" w:color="000000"/>
+              <w:bottom w:val="single" w:sz="4" w:space="0" w:color="000000"/>
+              <w:right w:val="single" w:sz="4" w:space="0" w:color="000000"/>
+            </w:tcBorders>
+          </w:tcPr>
+          <w:p>
+            <w:pPr>
+              <w:spacing w:line="240" w:lineRule="auto"/>
+            </w:pPr>
             <w:r>
               <w:rPr>
                 <w:b/>
                 <w:bCs/>
               </w:rPr>
-              <w:t>E2</w:t>
-            </w:r>
-          </w:p>
-        </w:tc>
-        <w:tc>
-          <w:tcPr>
-            <w:tcW w:w="3448" w:type="dxa"/>
-            <w:gridSpan w:val="2"/>
-            <w:tcBorders>
-              <w:top w:val="single" w:sz="4" w:space="0" w:color="000000"/>
-              <w:left w:val="single" w:sz="4" w:space="0" w:color="000000"/>
-              <w:bottom w:val="single" w:sz="4" w:space="0" w:color="000000"/>
-              <w:right w:val="single" w:sz="4" w:space="0" w:color="000000"/>
-            </w:tcBorders>
-          </w:tcPr>
-          <w:p>
-            <w:pPr>
-              <w:spacing w:line="240" w:lineRule="auto"/>
-            </w:pPr>
+              <w:t>A</w:t>
+            </w:r>
+            <w:r>
+              <w:rPr>
+                <w:b/>
+                <w:bCs/>
+              </w:rPr>
+              <w:t>3</w:t>
+            </w:r>
           </w:p>
         </w:tc>
       </w:tr>
@@ -1668,35 +1692,47 @@
           <w:p>
             <w:pPr>
               <w:spacing w:line="240" w:lineRule="auto"/>
-            </w:pPr>
+              <w:jc w:val="center"/>
+              <w:rPr>
+                <w:b/>
+                <w:bCs/>
+              </w:rPr>
+            </w:pPr>
+            <w:r>
+              <w:rPr>
+                <w:b/>
+                <w:bCs/>
+              </w:rPr>
+              <w:t>Actor Action</w:t>
+            </w:r>
           </w:p>
         </w:tc>
         <w:tc>
           <w:tcPr>
             <w:tcW w:w="3448" w:type="dxa"/>
-            <w:gridSpan w:val="2"/>
-            <w:tcBorders>
-              <w:top w:val="single" w:sz="4" w:space="0" w:color="000000"/>
-              <w:left w:val="single" w:sz="4" w:space="0" w:color="000000"/>
-              <w:bottom w:val="single" w:sz="4" w:space="0" w:color="000000"/>
-              <w:right w:val="single" w:sz="4" w:space="0" w:color="000000"/>
-            </w:tcBorders>
-          </w:tcPr>
-          <w:p>
-            <w:pPr>
-              <w:spacing w:line="240" w:lineRule="auto"/>
-            </w:pPr>
-            <w:r>
-              <w:t xml:space="preserve">2. </w:t>
-            </w:r>
-            <w:r>
-              <w:t>Hệ thống lưu thông tin nhà cung</w:t>
-            </w:r>
-            <w:r>
-              <w:t xml:space="preserve"> </w:t>
-            </w:r>
-            <w:r>
-              <w:t>cấp vào phiếu nhập.</w:t>
+            <w:gridSpan w:val="3"/>
+            <w:tcBorders>
+              <w:top w:val="single" w:sz="4" w:space="0" w:color="000000"/>
+              <w:left w:val="single" w:sz="4" w:space="0" w:color="000000"/>
+              <w:bottom w:val="single" w:sz="4" w:space="0" w:color="000000"/>
+              <w:right w:val="single" w:sz="4" w:space="0" w:color="000000"/>
+            </w:tcBorders>
+          </w:tcPr>
+          <w:p>
+            <w:pPr>
+              <w:spacing w:line="240" w:lineRule="auto"/>
+              <w:jc w:val="center"/>
+              <w:rPr>
+                <w:b/>
+                <w:bCs/>
+              </w:rPr>
+            </w:pPr>
+            <w:r>
+              <w:rPr>
+                <w:b/>
+                <w:bCs/>
+              </w:rPr>
+              <w:t>System Response</w:t>
             </w:r>
           </w:p>
         </w:tc>
@@ -1726,7 +1762,29 @@
         </w:tc>
         <w:tc>
           <w:tcPr>
-            <w:tcW w:w="6270" w:type="dxa"/>
+            <w:tcW w:w="2822" w:type="dxa"/>
+            <w:tcBorders>
+              <w:top w:val="single" w:sz="4" w:space="0" w:color="000000"/>
+              <w:left w:val="single" w:sz="4" w:space="0" w:color="000000"/>
+              <w:bottom w:val="single" w:sz="4" w:space="0" w:color="000000"/>
+              <w:right w:val="single" w:sz="4" w:space="0" w:color="000000"/>
+            </w:tcBorders>
+          </w:tcPr>
+          <w:p>
+            <w:pPr>
+              <w:spacing w:line="240" w:lineRule="auto"/>
+            </w:pPr>
+            <w:r>
+              <w:t xml:space="preserve">1. </w:t>
+            </w:r>
+            <w:r>
+              <w:t>Actors bấm “huỷ đơn nhập”.</w:t>
+            </w:r>
+          </w:p>
+        </w:tc>
+        <w:tc>
+          <w:tcPr>
+            <w:tcW w:w="3448" w:type="dxa"/>
             <w:gridSpan w:val="3"/>
             <w:tcBorders>
               <w:top w:val="single" w:sz="4" w:space="0" w:color="000000"/>
@@ -1739,13 +1797,6 @@
             <w:pPr>
               <w:spacing w:line="240" w:lineRule="auto"/>
             </w:pPr>
-            <w:r>
-              <w:rPr>
-                <w:b/>
-                <w:bCs/>
-              </w:rPr>
-              <w:t>A3</w:t>
-            </w:r>
           </w:p>
         </w:tc>
       </w:tr>
@@ -1759,6 +1810,7 @@
             <w:vMerge/>
             <w:tcBorders>
               <w:left w:val="single" w:sz="4" w:space="0" w:color="000000"/>
+              <w:bottom w:val="single" w:sz="4" w:space="0" w:color="000000"/>
               <w:right w:val="single" w:sz="4" w:space="0" w:color="000000"/>
             </w:tcBorders>
             <w:vAlign w:val="center"/>
@@ -1785,47 +1837,33 @@
           <w:p>
             <w:pPr>
               <w:spacing w:line="240" w:lineRule="auto"/>
-              <w:jc w:val="center"/>
               <w:rPr>
                 <w:b/>
                 <w:bCs/>
               </w:rPr>
             </w:pPr>
-            <w:r>
-              <w:rPr>
-                <w:b/>
-                <w:bCs/>
-              </w:rPr>
-              <w:t>Actor Action</w:t>
-            </w:r>
           </w:p>
         </w:tc>
         <w:tc>
           <w:tcPr>
             <w:tcW w:w="3448" w:type="dxa"/>
-            <w:gridSpan w:val="2"/>
-            <w:tcBorders>
-              <w:top w:val="single" w:sz="4" w:space="0" w:color="000000"/>
-              <w:left w:val="single" w:sz="4" w:space="0" w:color="000000"/>
-              <w:bottom w:val="single" w:sz="4" w:space="0" w:color="000000"/>
-              <w:right w:val="single" w:sz="4" w:space="0" w:color="000000"/>
-            </w:tcBorders>
-          </w:tcPr>
-          <w:p>
-            <w:pPr>
-              <w:spacing w:line="240" w:lineRule="auto"/>
-              <w:jc w:val="center"/>
-              <w:rPr>
-                <w:b/>
-                <w:bCs/>
-              </w:rPr>
-            </w:pPr>
-            <w:r>
-              <w:rPr>
-                <w:b/>
-                <w:bCs/>
-              </w:rPr>
-              <w:t>System Response</w:t>
+            <w:gridSpan w:val="3"/>
+            <w:tcBorders>
+              <w:top w:val="single" w:sz="4" w:space="0" w:color="000000"/>
+              <w:left w:val="single" w:sz="4" w:space="0" w:color="000000"/>
+              <w:bottom w:val="single" w:sz="4" w:space="0" w:color="000000"/>
+              <w:right w:val="single" w:sz="4" w:space="0" w:color="000000"/>
+            </w:tcBorders>
+          </w:tcPr>
+          <w:p>
+            <w:pPr>
+              <w:spacing w:line="240" w:lineRule="auto"/>
+            </w:pPr>
+            <w:r>
+              <w:t xml:space="preserve">2. </w:t>
+            </w:r>
+            <w:r>
+              <w:t>Hệ thống sẽ xoá tất cả các sản phẩm hiện có trong hàng chờ xác nhận.</w:t>
             </w:r>
           </w:p>
         </w:tc>
@@ -1837,78 +1875,67 @@
         <w:tc>
           <w:tcPr>
             <w:tcW w:w="2995" w:type="dxa"/>
-            <w:vMerge/>
-            <w:tcBorders>
-              <w:left w:val="single" w:sz="4" w:space="0" w:color="000000"/>
-              <w:right w:val="single" w:sz="4" w:space="0" w:color="000000"/>
-            </w:tcBorders>
-            <w:vAlign w:val="center"/>
-          </w:tcPr>
-          <w:p>
-            <w:pPr>
-              <w:spacing w:after="0" w:line="240" w:lineRule="auto"/>
-              <w:rPr>
-                <w:b/>
-              </w:rPr>
-            </w:pPr>
-          </w:p>
-        </w:tc>
-        <w:tc>
-          <w:tcPr>
-            <w:tcW w:w="2822" w:type="dxa"/>
-            <w:tcBorders>
-              <w:top w:val="single" w:sz="4" w:space="0" w:color="000000"/>
-              <w:left w:val="single" w:sz="4" w:space="0" w:color="000000"/>
-              <w:bottom w:val="single" w:sz="4" w:space="0" w:color="000000"/>
-              <w:right w:val="single" w:sz="4" w:space="0" w:color="000000"/>
-            </w:tcBorders>
-          </w:tcPr>
-          <w:p>
-            <w:pPr>
-              <w:spacing w:line="240" w:lineRule="auto"/>
-            </w:pPr>
-            <w:r>
-              <w:t xml:space="preserve">1. </w:t>
-            </w:r>
-            <w:r>
-              <w:t>Actors vẫn có thể “</w:t>
-            </w:r>
-            <w:r>
-              <w:rPr>
-                <w:b/>
+            <w:vMerge w:val="restart"/>
+            <w:tcBorders>
+              <w:top w:val="single" w:sz="4" w:space="0" w:color="000000"/>
+              <w:left w:val="single" w:sz="4" w:space="0" w:color="000000"/>
+              <w:right w:val="single" w:sz="4" w:space="0" w:color="000000"/>
+            </w:tcBorders>
+            <w:hideMark/>
+          </w:tcPr>
+          <w:p>
+            <w:pPr>
+              <w:spacing w:line="240" w:lineRule="auto"/>
+              <w:rPr>
+                <w:b/>
+              </w:rPr>
+            </w:pPr>
+            <w:r>
+              <w:rPr>
+                <w:b/>
+              </w:rPr>
+              <w:t>Exception Paths</w:t>
+            </w:r>
+          </w:p>
+        </w:tc>
+        <w:tc>
+          <w:tcPr>
+            <w:tcW w:w="6270" w:type="dxa"/>
+            <w:gridSpan w:val="4"/>
+            <w:tcBorders>
+              <w:top w:val="single" w:sz="4" w:space="0" w:color="000000"/>
+              <w:left w:val="single" w:sz="4" w:space="0" w:color="000000"/>
+              <w:bottom w:val="single" w:sz="4" w:space="0" w:color="000000"/>
+              <w:right w:val="single" w:sz="4" w:space="0" w:color="000000"/>
+            </w:tcBorders>
+            <w:hideMark/>
+          </w:tcPr>
+          <w:p>
+            <w:pPr>
+              <w:spacing w:line="240" w:lineRule="auto"/>
+              <w:rPr>
                 <w:bCs/>
               </w:rPr>
-              <w:t>Tăng SL nhập</w:t>
-            </w:r>
-            <w:r>
-              <w:t>” hoặc “</w:t>
-            </w:r>
-            <w:r>
-              <w:rPr>
-                <w:b/>
+            </w:pPr>
+            <w:r>
+              <w:rPr>
+                <w:b/>
+              </w:rPr>
+              <w:t xml:space="preserve">E1. </w:t>
+            </w:r>
+            <w:r>
+              <w:rPr>
                 <w:bCs/>
               </w:rPr>
-              <w:t>Giảm SL nhập</w:t>
-            </w:r>
-            <w:r>
-              <w:t>” sau khi đã thêm sản phẩm vào hàng chờ xác nhận.</w:t>
-            </w:r>
-          </w:p>
-        </w:tc>
-        <w:tc>
-          <w:tcPr>
-            <w:tcW w:w="3448" w:type="dxa"/>
-            <w:gridSpan w:val="2"/>
-            <w:tcBorders>
-              <w:top w:val="single" w:sz="4" w:space="0" w:color="000000"/>
-              <w:left w:val="single" w:sz="4" w:space="0" w:color="000000"/>
-              <w:bottom w:val="single" w:sz="4" w:space="0" w:color="000000"/>
-              <w:right w:val="single" w:sz="4" w:space="0" w:color="000000"/>
-            </w:tcBorders>
-          </w:tcPr>
-          <w:p>
-            <w:pPr>
-              <w:spacing w:line="240" w:lineRule="auto"/>
+              <w:t>Nếu mã sản phẩm không tồn tại thì hệ thống sẽ báo lỗi</w:t>
+            </w:r>
+          </w:p>
+          <w:p>
+            <w:pPr>
+              <w:spacing w:line="240" w:lineRule="auto"/>
+              <w:rPr>
+                <w:bCs/>
+              </w:rPr>
             </w:pPr>
           </w:p>
         </w:tc>
@@ -1923,55 +1950,48 @@
             <w:vMerge/>
             <w:tcBorders>
               <w:left w:val="single" w:sz="4" w:space="0" w:color="000000"/>
-              <w:right w:val="single" w:sz="4" w:space="0" w:color="000000"/>
-            </w:tcBorders>
-            <w:vAlign w:val="center"/>
-          </w:tcPr>
-          <w:p>
-            <w:pPr>
-              <w:spacing w:after="0" w:line="240" w:lineRule="auto"/>
-              <w:rPr>
-                <w:b/>
-              </w:rPr>
-            </w:pPr>
-          </w:p>
-        </w:tc>
-        <w:tc>
-          <w:tcPr>
-            <w:tcW w:w="2822" w:type="dxa"/>
-            <w:tcBorders>
-              <w:top w:val="single" w:sz="4" w:space="0" w:color="000000"/>
-              <w:left w:val="single" w:sz="4" w:space="0" w:color="000000"/>
-              <w:bottom w:val="single" w:sz="4" w:space="0" w:color="000000"/>
-              <w:right w:val="single" w:sz="4" w:space="0" w:color="000000"/>
-            </w:tcBorders>
-          </w:tcPr>
-          <w:p>
-            <w:pPr>
-              <w:spacing w:line="240" w:lineRule="auto"/>
-            </w:pPr>
-          </w:p>
-        </w:tc>
-        <w:tc>
-          <w:tcPr>
-            <w:tcW w:w="3448" w:type="dxa"/>
-            <w:gridSpan w:val="2"/>
-            <w:tcBorders>
-              <w:top w:val="single" w:sz="4" w:space="0" w:color="000000"/>
-              <w:left w:val="single" w:sz="4" w:space="0" w:color="000000"/>
-              <w:bottom w:val="single" w:sz="4" w:space="0" w:color="000000"/>
-              <w:right w:val="single" w:sz="4" w:space="0" w:color="000000"/>
-            </w:tcBorders>
-          </w:tcPr>
-          <w:p>
-            <w:pPr>
-              <w:spacing w:line="240" w:lineRule="auto"/>
-            </w:pPr>
-            <w:r>
-              <w:t xml:space="preserve">2. </w:t>
-            </w:r>
-            <w:r>
-              <w:t>Hệ thống thay đổi số lượng sản phẩm.</w:t>
+              <w:bottom w:val="single" w:sz="4" w:space="0" w:color="000000"/>
+              <w:right w:val="single" w:sz="4" w:space="0" w:color="000000"/>
+            </w:tcBorders>
+          </w:tcPr>
+          <w:p>
+            <w:pPr>
+              <w:spacing w:line="240" w:lineRule="auto"/>
+              <w:rPr>
+                <w:b/>
+              </w:rPr>
+            </w:pPr>
+          </w:p>
+        </w:tc>
+        <w:tc>
+          <w:tcPr>
+            <w:tcW w:w="6270" w:type="dxa"/>
+            <w:gridSpan w:val="4"/>
+            <w:tcBorders>
+              <w:top w:val="single" w:sz="4" w:space="0" w:color="000000"/>
+              <w:left w:val="single" w:sz="4" w:space="0" w:color="000000"/>
+              <w:bottom w:val="single" w:sz="4" w:space="0" w:color="000000"/>
+              <w:right w:val="single" w:sz="4" w:space="0" w:color="000000"/>
+            </w:tcBorders>
+          </w:tcPr>
+          <w:p>
+            <w:pPr>
+              <w:spacing w:line="240" w:lineRule="auto"/>
+              <w:rPr>
+                <w:bCs/>
+              </w:rPr>
+            </w:pPr>
+            <w:r>
+              <w:rPr>
+                <w:b/>
+              </w:rPr>
+              <w:t xml:space="preserve">E2. </w:t>
+            </w:r>
+            <w:r>
+              <w:rPr>
+                <w:bCs/>
+              </w:rPr>
+              <w:t>Nếu Actors không chọn nhà cung cấp thì hệ thống sẽ báo lỗi</w:t>
             </w:r>
           </w:p>
         </w:tc>
@@ -1983,25 +2003,31 @@
         <w:tc>
           <w:tcPr>
             <w:tcW w:w="2995" w:type="dxa"/>
-            <w:vMerge/>
-            <w:tcBorders>
-              <w:left w:val="single" w:sz="4" w:space="0" w:color="000000"/>
-              <w:right w:val="single" w:sz="4" w:space="0" w:color="000000"/>
-            </w:tcBorders>
-            <w:vAlign w:val="center"/>
-          </w:tcPr>
-          <w:p>
-            <w:pPr>
-              <w:spacing w:after="0" w:line="240" w:lineRule="auto"/>
-              <w:rPr>
-                <w:b/>
-              </w:rPr>
-            </w:pPr>
-          </w:p>
-        </w:tc>
-        <w:tc>
-          <w:tcPr>
-            <w:tcW w:w="6270" w:type="dxa"/>
+            <w:vMerge w:val="restart"/>
+            <w:tcBorders>
+              <w:top w:val="single" w:sz="4" w:space="0" w:color="000000"/>
+              <w:left w:val="single" w:sz="4" w:space="0" w:color="000000"/>
+              <w:right w:val="single" w:sz="4" w:space="0" w:color="000000"/>
+            </w:tcBorders>
+          </w:tcPr>
+          <w:p>
+            <w:pPr>
+              <w:spacing w:line="240" w:lineRule="auto"/>
+              <w:rPr>
+                <w:b/>
+              </w:rPr>
+            </w:pPr>
+            <w:r>
+              <w:rPr>
+                <w:b/>
+              </w:rPr>
+              <w:t>Extension Points</w:t>
+            </w:r>
+          </w:p>
+        </w:tc>
+        <w:tc>
+          <w:tcPr>
+            <w:tcW w:w="3135" w:type="dxa"/>
             <w:gridSpan w:val="3"/>
             <w:tcBorders>
               <w:top w:val="single" w:sz="4" w:space="0" w:color="000000"/>
@@ -2013,13 +2039,38 @@
           <w:p>
             <w:pPr>
               <w:spacing w:line="240" w:lineRule="auto"/>
+              <w:jc w:val="center"/>
             </w:pPr>
             <w:r>
               <w:rPr>
                 <w:b/>
                 <w:bCs/>
               </w:rPr>
-              <w:t>A4</w:t>
+              <w:t>Actor Action</w:t>
+            </w:r>
+          </w:p>
+        </w:tc>
+        <w:tc>
+          <w:tcPr>
+            <w:tcW w:w="3135" w:type="dxa"/>
+            <w:tcBorders>
+              <w:top w:val="single" w:sz="4" w:space="0" w:color="000000"/>
+              <w:left w:val="single" w:sz="4" w:space="0" w:color="000000"/>
+              <w:bottom w:val="single" w:sz="4" w:space="0" w:color="000000"/>
+              <w:right w:val="single" w:sz="4" w:space="0" w:color="000000"/>
+            </w:tcBorders>
+          </w:tcPr>
+          <w:p>
+            <w:pPr>
+              <w:spacing w:line="240" w:lineRule="auto"/>
+              <w:jc w:val="center"/>
+            </w:pPr>
+            <w:r>
+              <w:rPr>
+                <w:b/>
+                <w:bCs/>
+              </w:rPr>
+              <w:t>System Response</w:t>
             </w:r>
           </w:p>
         </w:tc>
@@ -2036,72 +2087,50 @@
               <w:left w:val="single" w:sz="4" w:space="0" w:color="000000"/>
               <w:right w:val="single" w:sz="4" w:space="0" w:color="000000"/>
             </w:tcBorders>
-            <w:vAlign w:val="center"/>
-          </w:tcPr>
-          <w:p>
-            <w:pPr>
-              <w:spacing w:after="0" w:line="240" w:lineRule="auto"/>
-              <w:rPr>
-                <w:b/>
-              </w:rPr>
-            </w:pPr>
-          </w:p>
-        </w:tc>
-        <w:tc>
-          <w:tcPr>
-            <w:tcW w:w="2822" w:type="dxa"/>
-            <w:tcBorders>
-              <w:top w:val="single" w:sz="4" w:space="0" w:color="000000"/>
-              <w:left w:val="single" w:sz="4" w:space="0" w:color="000000"/>
-              <w:bottom w:val="single" w:sz="4" w:space="0" w:color="000000"/>
-              <w:right w:val="single" w:sz="4" w:space="0" w:color="000000"/>
-            </w:tcBorders>
-          </w:tcPr>
-          <w:p>
-            <w:pPr>
-              <w:spacing w:line="240" w:lineRule="auto"/>
-              <w:jc w:val="center"/>
-              <w:rPr>
-                <w:b/>
-                <w:bCs/>
-              </w:rPr>
-            </w:pPr>
-            <w:r>
-              <w:rPr>
-                <w:b/>
-                <w:bCs/>
-              </w:rPr>
-              <w:t>Actor Action</w:t>
-            </w:r>
-          </w:p>
-        </w:tc>
-        <w:tc>
-          <w:tcPr>
-            <w:tcW w:w="3448" w:type="dxa"/>
-            <w:gridSpan w:val="2"/>
-            <w:tcBorders>
-              <w:top w:val="single" w:sz="4" w:space="0" w:color="000000"/>
-              <w:left w:val="single" w:sz="4" w:space="0" w:color="000000"/>
-              <w:bottom w:val="single" w:sz="4" w:space="0" w:color="000000"/>
-              <w:right w:val="single" w:sz="4" w:space="0" w:color="000000"/>
-            </w:tcBorders>
-          </w:tcPr>
-          <w:p>
-            <w:pPr>
-              <w:spacing w:line="240" w:lineRule="auto"/>
-              <w:jc w:val="center"/>
-              <w:rPr>
-                <w:b/>
-                <w:bCs/>
-              </w:rPr>
-            </w:pPr>
-            <w:r>
-              <w:rPr>
-                <w:b/>
-                <w:bCs/>
-              </w:rPr>
-              <w:t>System Response</w:t>
-            </w:r>
+          </w:tcPr>
+          <w:p>
+            <w:pPr>
+              <w:spacing w:line="240" w:lineRule="auto"/>
+              <w:rPr>
+                <w:b/>
+              </w:rPr>
+            </w:pPr>
+          </w:p>
+        </w:tc>
+        <w:tc>
+          <w:tcPr>
+            <w:tcW w:w="3135" w:type="dxa"/>
+            <w:gridSpan w:val="3"/>
+            <w:tcBorders>
+              <w:top w:val="single" w:sz="4" w:space="0" w:color="000000"/>
+              <w:left w:val="single" w:sz="4" w:space="0" w:color="000000"/>
+              <w:bottom w:val="single" w:sz="4" w:space="0" w:color="000000"/>
+              <w:right w:val="single" w:sz="4" w:space="0" w:color="000000"/>
+            </w:tcBorders>
+          </w:tcPr>
+          <w:p>
+            <w:pPr>
+              <w:spacing w:line="240" w:lineRule="auto"/>
+            </w:pPr>
+            <w:r>
+              <w:t>1. Actors chọn tìm kiếm sản phẩm bằng mã sản phẩm.</w:t>
+            </w:r>
+          </w:p>
+        </w:tc>
+        <w:tc>
+          <w:tcPr>
+            <w:tcW w:w="3135" w:type="dxa"/>
+            <w:tcBorders>
+              <w:top w:val="single" w:sz="4" w:space="0" w:color="000000"/>
+              <w:left w:val="single" w:sz="4" w:space="0" w:color="000000"/>
+              <w:bottom w:val="single" w:sz="4" w:space="0" w:color="000000"/>
+              <w:right w:val="single" w:sz="4" w:space="0" w:color="000000"/>
+            </w:tcBorders>
+          </w:tcPr>
+          <w:p>
+            <w:pPr>
+              <w:spacing w:line="240" w:lineRule="auto"/>
+            </w:pPr>
           </w:p>
         </w:tc>
       </w:tr>
@@ -2117,54 +2146,50 @@
               <w:left w:val="single" w:sz="4" w:space="0" w:color="000000"/>
               <w:right w:val="single" w:sz="4" w:space="0" w:color="000000"/>
             </w:tcBorders>
-            <w:vAlign w:val="center"/>
-          </w:tcPr>
-          <w:p>
-            <w:pPr>
-              <w:spacing w:after="0" w:line="240" w:lineRule="auto"/>
-              <w:rPr>
-                <w:b/>
-              </w:rPr>
-            </w:pPr>
-          </w:p>
-        </w:tc>
-        <w:tc>
-          <w:tcPr>
-            <w:tcW w:w="2822" w:type="dxa"/>
-            <w:tcBorders>
-              <w:top w:val="single" w:sz="4" w:space="0" w:color="000000"/>
-              <w:left w:val="single" w:sz="4" w:space="0" w:color="000000"/>
-              <w:bottom w:val="single" w:sz="4" w:space="0" w:color="000000"/>
-              <w:right w:val="single" w:sz="4" w:space="0" w:color="000000"/>
-            </w:tcBorders>
-          </w:tcPr>
-          <w:p>
-            <w:pPr>
-              <w:spacing w:line="240" w:lineRule="auto"/>
-            </w:pPr>
-            <w:r>
-              <w:t xml:space="preserve">1. </w:t>
-            </w:r>
-            <w:r>
-              <w:t>Actors bấm “huỷ đơn nhập”.</w:t>
-            </w:r>
-          </w:p>
-        </w:tc>
-        <w:tc>
-          <w:tcPr>
-            <w:tcW w:w="3448" w:type="dxa"/>
-            <w:gridSpan w:val="2"/>
-            <w:tcBorders>
-              <w:top w:val="single" w:sz="4" w:space="0" w:color="000000"/>
-              <w:left w:val="single" w:sz="4" w:space="0" w:color="000000"/>
-              <w:bottom w:val="single" w:sz="4" w:space="0" w:color="000000"/>
-              <w:right w:val="single" w:sz="4" w:space="0" w:color="000000"/>
-            </w:tcBorders>
-          </w:tcPr>
-          <w:p>
-            <w:pPr>
-              <w:spacing w:line="240" w:lineRule="auto"/>
-            </w:pPr>
+          </w:tcPr>
+          <w:p>
+            <w:pPr>
+              <w:spacing w:line="240" w:lineRule="auto"/>
+              <w:rPr>
+                <w:b/>
+              </w:rPr>
+            </w:pPr>
+          </w:p>
+        </w:tc>
+        <w:tc>
+          <w:tcPr>
+            <w:tcW w:w="3135" w:type="dxa"/>
+            <w:gridSpan w:val="3"/>
+            <w:tcBorders>
+              <w:top w:val="single" w:sz="4" w:space="0" w:color="000000"/>
+              <w:left w:val="single" w:sz="4" w:space="0" w:color="000000"/>
+              <w:bottom w:val="single" w:sz="4" w:space="0" w:color="000000"/>
+              <w:right w:val="single" w:sz="4" w:space="0" w:color="000000"/>
+            </w:tcBorders>
+          </w:tcPr>
+          <w:p>
+            <w:pPr>
+              <w:spacing w:line="240" w:lineRule="auto"/>
+            </w:pPr>
+          </w:p>
+        </w:tc>
+        <w:tc>
+          <w:tcPr>
+            <w:tcW w:w="3135" w:type="dxa"/>
+            <w:tcBorders>
+              <w:top w:val="single" w:sz="4" w:space="0" w:color="000000"/>
+              <w:left w:val="single" w:sz="4" w:space="0" w:color="000000"/>
+              <w:bottom w:val="single" w:sz="4" w:space="0" w:color="000000"/>
+              <w:right w:val="single" w:sz="4" w:space="0" w:color="000000"/>
+            </w:tcBorders>
+          </w:tcPr>
+          <w:p>
+            <w:pPr>
+              <w:spacing w:line="240" w:lineRule="auto"/>
+            </w:pPr>
+            <w:r>
+              <w:t>2. Hiển thị hộp thoại nhập mã sản phẩm.</w:t>
+            </w:r>
           </w:p>
         </w:tc>
       </w:tr>
@@ -2178,61 +2203,52 @@
             <w:vMerge/>
             <w:tcBorders>
               <w:left w:val="single" w:sz="4" w:space="0" w:color="000000"/>
-              <w:bottom w:val="single" w:sz="4" w:space="0" w:color="000000"/>
-              <w:right w:val="single" w:sz="4" w:space="0" w:color="000000"/>
-            </w:tcBorders>
-            <w:vAlign w:val="center"/>
-          </w:tcPr>
-          <w:p>
-            <w:pPr>
-              <w:spacing w:after="0" w:line="240" w:lineRule="auto"/>
-              <w:rPr>
-                <w:b/>
-              </w:rPr>
-            </w:pPr>
-          </w:p>
-        </w:tc>
-        <w:tc>
-          <w:tcPr>
-            <w:tcW w:w="2822" w:type="dxa"/>
-            <w:tcBorders>
-              <w:top w:val="single" w:sz="4" w:space="0" w:color="000000"/>
-              <w:left w:val="single" w:sz="4" w:space="0" w:color="000000"/>
-              <w:bottom w:val="single" w:sz="4" w:space="0" w:color="000000"/>
-              <w:right w:val="single" w:sz="4" w:space="0" w:color="000000"/>
-            </w:tcBorders>
-          </w:tcPr>
-          <w:p>
-            <w:pPr>
-              <w:spacing w:line="240" w:lineRule="auto"/>
-              <w:rPr>
-                <w:b/>
-                <w:bCs/>
-              </w:rPr>
-            </w:pPr>
-          </w:p>
-        </w:tc>
-        <w:tc>
-          <w:tcPr>
-            <w:tcW w:w="3448" w:type="dxa"/>
-            <w:gridSpan w:val="2"/>
-            <w:tcBorders>
-              <w:top w:val="single" w:sz="4" w:space="0" w:color="000000"/>
-              <w:left w:val="single" w:sz="4" w:space="0" w:color="000000"/>
-              <w:bottom w:val="single" w:sz="4" w:space="0" w:color="000000"/>
-              <w:right w:val="single" w:sz="4" w:space="0" w:color="000000"/>
-            </w:tcBorders>
-          </w:tcPr>
-          <w:p>
-            <w:pPr>
-              <w:spacing w:line="240" w:lineRule="auto"/>
-            </w:pPr>
-            <w:r>
-              <w:t xml:space="preserve">2. </w:t>
-            </w:r>
-            <w:r>
-              <w:t>Hệ thống sẽ xoá tất cả các sản phẩm hiện có trong hàng chờ xác nhận.</w:t>
-            </w:r>
+              <w:right w:val="single" w:sz="4" w:space="0" w:color="000000"/>
+            </w:tcBorders>
+          </w:tcPr>
+          <w:p>
+            <w:pPr>
+              <w:spacing w:line="240" w:lineRule="auto"/>
+              <w:rPr>
+                <w:b/>
+              </w:rPr>
+            </w:pPr>
+          </w:p>
+        </w:tc>
+        <w:tc>
+          <w:tcPr>
+            <w:tcW w:w="3135" w:type="dxa"/>
+            <w:gridSpan w:val="3"/>
+            <w:tcBorders>
+              <w:top w:val="single" w:sz="4" w:space="0" w:color="000000"/>
+              <w:left w:val="single" w:sz="4" w:space="0" w:color="000000"/>
+              <w:bottom w:val="single" w:sz="4" w:space="0" w:color="000000"/>
+              <w:right w:val="single" w:sz="4" w:space="0" w:color="000000"/>
+            </w:tcBorders>
+          </w:tcPr>
+          <w:p>
+            <w:pPr>
+              <w:spacing w:line="240" w:lineRule="auto"/>
+            </w:pPr>
+            <w:r>
+              <w:t>3. Actors nhập mã sản phẩm.</w:t>
+            </w:r>
+          </w:p>
+        </w:tc>
+        <w:tc>
+          <w:tcPr>
+            <w:tcW w:w="3135" w:type="dxa"/>
+            <w:tcBorders>
+              <w:top w:val="single" w:sz="4" w:space="0" w:color="000000"/>
+              <w:left w:val="single" w:sz="4" w:space="0" w:color="000000"/>
+              <w:bottom w:val="single" w:sz="4" w:space="0" w:color="000000"/>
+              <w:right w:val="single" w:sz="4" w:space="0" w:color="000000"/>
+            </w:tcBorders>
+          </w:tcPr>
+          <w:p>
+            <w:pPr>
+              <w:spacing w:line="240" w:lineRule="auto"/>
+            </w:pPr>
           </w:p>
         </w:tc>
       </w:tr>
@@ -2243,32 +2259,25 @@
         <w:tc>
           <w:tcPr>
             <w:tcW w:w="2995" w:type="dxa"/>
-            <w:tcBorders>
-              <w:top w:val="single" w:sz="4" w:space="0" w:color="000000"/>
-              <w:left w:val="single" w:sz="4" w:space="0" w:color="000000"/>
-              <w:bottom w:val="single" w:sz="4" w:space="0" w:color="000000"/>
-              <w:right w:val="single" w:sz="4" w:space="0" w:color="000000"/>
-            </w:tcBorders>
-            <w:hideMark/>
-          </w:tcPr>
-          <w:p>
-            <w:pPr>
-              <w:spacing w:line="240" w:lineRule="auto"/>
-              <w:rPr>
-                <w:b/>
-              </w:rPr>
-            </w:pPr>
-            <w:r>
-              <w:rPr>
-                <w:b/>
-              </w:rPr>
-              <w:t>Exception Paths</w:t>
-            </w:r>
-          </w:p>
-        </w:tc>
-        <w:tc>
-          <w:tcPr>
-            <w:tcW w:w="6270" w:type="dxa"/>
+            <w:vMerge/>
+            <w:tcBorders>
+              <w:left w:val="single" w:sz="4" w:space="0" w:color="000000"/>
+              <w:bottom w:val="single" w:sz="4" w:space="0" w:color="000000"/>
+              <w:right w:val="single" w:sz="4" w:space="0" w:color="000000"/>
+            </w:tcBorders>
+          </w:tcPr>
+          <w:p>
+            <w:pPr>
+              <w:spacing w:line="240" w:lineRule="auto"/>
+              <w:rPr>
+                <w:b/>
+              </w:rPr>
+            </w:pPr>
+          </w:p>
+        </w:tc>
+        <w:tc>
+          <w:tcPr>
+            <w:tcW w:w="3135" w:type="dxa"/>
             <w:gridSpan w:val="3"/>
             <w:tcBorders>
               <w:top w:val="single" w:sz="4" w:space="0" w:color="000000"/>
@@ -2276,35 +2285,37 @@
               <w:bottom w:val="single" w:sz="4" w:space="0" w:color="000000"/>
               <w:right w:val="single" w:sz="4" w:space="0" w:color="000000"/>
             </w:tcBorders>
-            <w:hideMark/>
-          </w:tcPr>
-          <w:p>
-            <w:pPr>
-              <w:spacing w:line="240" w:lineRule="auto"/>
-              <w:rPr>
+          </w:tcPr>
+          <w:p>
+            <w:pPr>
+              <w:spacing w:line="240" w:lineRule="auto"/>
+            </w:pPr>
+          </w:p>
+        </w:tc>
+        <w:tc>
+          <w:tcPr>
+            <w:tcW w:w="3135" w:type="dxa"/>
+            <w:tcBorders>
+              <w:top w:val="single" w:sz="4" w:space="0" w:color="000000"/>
+              <w:left w:val="single" w:sz="4" w:space="0" w:color="000000"/>
+              <w:bottom w:val="single" w:sz="4" w:space="0" w:color="000000"/>
+              <w:right w:val="single" w:sz="4" w:space="0" w:color="000000"/>
+            </w:tcBorders>
+          </w:tcPr>
+          <w:p>
+            <w:pPr>
+              <w:spacing w:line="240" w:lineRule="auto"/>
+            </w:pPr>
+            <w:r>
+              <w:t xml:space="preserve">4. Hệ thống sẽ lọc sản phẩm có mã sản phẩm đó và hiển thị. </w:t>
+            </w:r>
+            <w:r>
+              <w:rPr>
+                <w:b/>
                 <w:bCs/>
               </w:rPr>
-            </w:pPr>
-            <w:r>
-              <w:rPr>
-                <w:b/>
-              </w:rPr>
-              <w:t xml:space="preserve">E1. </w:t>
-            </w:r>
-            <w:r>
-              <w:rPr>
-                <w:bCs/>
-              </w:rPr>
-              <w:t>Nếu mã sản phẩm không tồn tại thì hệ thống sẽ báo lỗi</w:t>
-            </w:r>
-          </w:p>
-          <w:p>
-            <w:pPr>
-              <w:spacing w:line="240" w:lineRule="auto"/>
-              <w:rPr>
-                <w:bCs/>
-              </w:rPr>
-            </w:pPr>
+              <w:t>E1</w:t>
+            </w:r>
           </w:p>
         </w:tc>
       </w:tr>
@@ -2321,45 +2332,41 @@
               <w:bottom w:val="single" w:sz="4" w:space="0" w:color="000000"/>
               <w:right w:val="single" w:sz="4" w:space="0" w:color="000000"/>
             </w:tcBorders>
-          </w:tcPr>
-          <w:p>
-            <w:pPr>
-              <w:spacing w:line="240" w:lineRule="auto"/>
-              <w:rPr>
-                <w:b/>
-              </w:rPr>
-            </w:pPr>
+            <w:hideMark/>
+          </w:tcPr>
+          <w:p>
+            <w:pPr>
+              <w:spacing w:line="240" w:lineRule="auto"/>
+              <w:rPr>
+                <w:b/>
+              </w:rPr>
+            </w:pPr>
+            <w:r>
+              <w:rPr>
+                <w:b/>
+              </w:rPr>
+              <w:t>Pre-Conditions</w:t>
+            </w:r>
           </w:p>
         </w:tc>
         <w:tc>
           <w:tcPr>
             <w:tcW w:w="6270" w:type="dxa"/>
-            <w:gridSpan w:val="3"/>
-            <w:tcBorders>
-              <w:top w:val="single" w:sz="4" w:space="0" w:color="000000"/>
-              <w:left w:val="single" w:sz="4" w:space="0" w:color="000000"/>
-              <w:bottom w:val="single" w:sz="4" w:space="0" w:color="000000"/>
-              <w:right w:val="single" w:sz="4" w:space="0" w:color="000000"/>
-            </w:tcBorders>
-          </w:tcPr>
-          <w:p>
-            <w:pPr>
-              <w:spacing w:line="240" w:lineRule="auto"/>
-              <w:rPr>
-                <w:bCs/>
-              </w:rPr>
-            </w:pPr>
-            <w:r>
-              <w:rPr>
-                <w:b/>
-              </w:rPr>
-              <w:t xml:space="preserve">E2. </w:t>
-            </w:r>
-            <w:r>
-              <w:rPr>
-                <w:bCs/>
-              </w:rPr>
-              <w:t>Nếu Actors không chọn nhà cung cấp thì hệ thống sẽ báo lỗi</w:t>
+            <w:gridSpan w:val="4"/>
+            <w:tcBorders>
+              <w:top w:val="single" w:sz="4" w:space="0" w:color="000000"/>
+              <w:left w:val="single" w:sz="4" w:space="0" w:color="000000"/>
+              <w:bottom w:val="single" w:sz="4" w:space="0" w:color="000000"/>
+              <w:right w:val="single" w:sz="4" w:space="0" w:color="000000"/>
+            </w:tcBorders>
+            <w:hideMark/>
+          </w:tcPr>
+          <w:p>
+            <w:pPr>
+              <w:spacing w:line="240" w:lineRule="auto"/>
+            </w:pPr>
+            <w:r>
+              <w:t>Nhân viên phải đăng nhập vào hệ thống.</w:t>
             </w:r>
           </w:p>
         </w:tc>
@@ -2390,14 +2397,14 @@
               <w:rPr>
                 <w:b/>
               </w:rPr>
-              <w:t>Pre-Conditions</w:t>
+              <w:t>Post-Conditions</w:t>
             </w:r>
           </w:p>
         </w:tc>
         <w:tc>
           <w:tcPr>
             <w:tcW w:w="6270" w:type="dxa"/>
-            <w:gridSpan w:val="3"/>
+            <w:gridSpan w:val="4"/>
             <w:tcBorders>
               <w:top w:val="single" w:sz="4" w:space="0" w:color="000000"/>
               <w:left w:val="single" w:sz="4" w:space="0" w:color="000000"/>
@@ -2411,10 +2418,7 @@
               <w:spacing w:line="240" w:lineRule="auto"/>
             </w:pPr>
             <w:r>
-              <w:t>Nhân viên</w:t>
-            </w:r>
-            <w:r>
-              <w:t xml:space="preserve"> phải đăng nhập vào hệ thống.</w:t>
+              <w:t>Cập nhật và hiển thị số lượng sản phẩm trong hệ thống</w:t>
             </w:r>
           </w:p>
         </w:tc>
@@ -2425,82 +2429,26 @@
         </w:trPr>
         <w:tc>
           <w:tcPr>
-            <w:tcW w:w="2995" w:type="dxa"/>
-            <w:tcBorders>
-              <w:top w:val="single" w:sz="4" w:space="0" w:color="000000"/>
-              <w:left w:val="single" w:sz="4" w:space="0" w:color="000000"/>
-              <w:bottom w:val="single" w:sz="4" w:space="0" w:color="000000"/>
-              <w:right w:val="single" w:sz="4" w:space="0" w:color="000000"/>
-            </w:tcBorders>
-            <w:hideMark/>
-          </w:tcPr>
-          <w:p>
-            <w:pPr>
-              <w:spacing w:line="240" w:lineRule="auto"/>
-              <w:rPr>
-                <w:b/>
-              </w:rPr>
-            </w:pPr>
-            <w:r>
-              <w:rPr>
-                <w:b/>
-              </w:rPr>
-              <w:t>Post-Conditions</w:t>
-            </w:r>
-          </w:p>
-        </w:tc>
-        <w:tc>
-          <w:tcPr>
-            <w:tcW w:w="6270" w:type="dxa"/>
-            <w:gridSpan w:val="3"/>
-            <w:tcBorders>
-              <w:top w:val="single" w:sz="4" w:space="0" w:color="000000"/>
-              <w:left w:val="single" w:sz="4" w:space="0" w:color="000000"/>
-              <w:bottom w:val="single" w:sz="4" w:space="0" w:color="000000"/>
-              <w:right w:val="single" w:sz="4" w:space="0" w:color="000000"/>
-            </w:tcBorders>
-            <w:hideMark/>
-          </w:tcPr>
-          <w:p>
-            <w:pPr>
-              <w:spacing w:line="240" w:lineRule="auto"/>
-            </w:pPr>
-            <w:r>
-              <w:t xml:space="preserve">Cập nhật và hiển thị số lượng sản phẩm trong </w:t>
-            </w:r>
-            <w:r>
-              <w:t>hệ thống</w:t>
-            </w:r>
-          </w:p>
-        </w:tc>
-      </w:tr>
-      <w:tr>
-        <w:trPr>
-          <w:trHeight w:val="447"/>
-        </w:trPr>
-        <w:tc>
-          <w:tcPr>
             <w:tcW w:w="9265" w:type="dxa"/>
-            <w:gridSpan w:val="4"/>
-            <w:tcBorders>
-              <w:top w:val="single" w:sz="4" w:space="0" w:color="000000"/>
-              <w:left w:val="single" w:sz="4" w:space="0" w:color="000000"/>
-              <w:bottom w:val="single" w:sz="4" w:space="0" w:color="000000"/>
-              <w:right w:val="single" w:sz="4" w:space="0" w:color="000000"/>
-            </w:tcBorders>
-          </w:tcPr>
-          <w:p>
-            <w:pPr>
-              <w:spacing w:line="240" w:lineRule="auto"/>
-              <w:rPr>
-                <w:b/>
-              </w:rPr>
-            </w:pPr>
-            <w:r>
-              <w:rPr>
-                <w:b/>
-              </w:rPr>
-              <w:lastRenderedPageBreak/>
+            <w:gridSpan w:val="5"/>
+            <w:tcBorders>
+              <w:top w:val="single" w:sz="4" w:space="0" w:color="000000"/>
+              <w:left w:val="single" w:sz="4" w:space="0" w:color="000000"/>
+              <w:bottom w:val="single" w:sz="4" w:space="0" w:color="000000"/>
+              <w:right w:val="single" w:sz="4" w:space="0" w:color="000000"/>
+            </w:tcBorders>
+          </w:tcPr>
+          <w:p>
+            <w:pPr>
+              <w:spacing w:line="240" w:lineRule="auto"/>
+              <w:rPr>
+                <w:b/>
+              </w:rPr>
+            </w:pPr>
+            <w:r>
+              <w:rPr>
+                <w:b/>
+              </w:rPr>
               <w:t>Activity Diagram</w:t>
             </w:r>
           </w:p>
@@ -3728,6 +3676,7 @@
   <w:style w:type="character" w:default="1" w:styleId="DefaultParagraphFont">
     <w:name w:val="Default Paragraph Font"/>
     <w:uiPriority w:val="1"/>
+    <w:semiHidden/>
     <w:unhideWhenUsed/>
   </w:style>
   <w:style w:type="table" w:default="1" w:styleId="TableNormal">

</xml_diff>